<commit_message>
Updating documentation for LBS, TC
Updated documentation, production files, and reorganized files in general.
From henceforth the git repo will be used for maintaining fabrication details, and the g.drive for internal documents.
</commit_message>
<xml_diff>
--- a/LoRa Base Station/Hardware Files/LoraTester1 Assembly Notes.docx
+++ b/LoRa Base Station/Hardware Files/LoraTester1 Assembly Notes.docx
@@ -1,6 +1,6 @@
 
 <file path=word/document.xml><?xml version="1.0" encoding="utf-8"?>
-<w:document xmlns:wpc="http://schemas.microsoft.com/office/word/2010/wordprocessingCanvas" xmlns:cx="http://schemas.microsoft.com/office/drawing/2014/chartex" xmlns:cx1="http://schemas.microsoft.com/office/drawing/2015/9/8/chartex" xmlns:cx2="http://schemas.microsoft.com/office/drawing/2015/10/21/chartex" xmlns:cx3="http://schemas.microsoft.com/office/drawing/2016/5/9/chartex" xmlns:cx4="http://schemas.microsoft.com/office/drawing/2016/5/10/chartex" xmlns:cx5="http://schemas.microsoft.com/office/drawing/2016/5/11/chartex" xmlns:cx6="http://schemas.microsoft.com/office/drawing/2016/5/12/chartex" xmlns:cx7="http://schemas.microsoft.com/office/drawing/2016/5/13/chartex" xmlns:cx8="http://schemas.microsoft.com/office/drawing/2016/5/14/chartex" xmlns:mc="http://schemas.openxmlformats.org/markup-compatibility/2006" xmlns:aink="http://schemas.microsoft.com/office/drawing/2016/ink" xmlns:am3d="http://schemas.microsoft.com/office/drawing/2017/model3d" xmlns:o="urn:schemas-microsoft-com:office:office" xmlns:r="http://schemas.openxmlformats.org/officeDocument/2006/relationships" xmlns:m="http://schemas.openxmlformats.org/officeDocument/2006/math" xmlns:v="urn:schemas-microsoft-com:vml" xmlns:wp14="http://schemas.microsoft.com/office/word/2010/wordprocessingDrawing" xmlns:wp="http://schemas.openxmlformats.org/drawingml/2006/wordprocessingDrawing" xmlns:w10="urn:schemas-microsoft-com:office:word" xmlns:w="http://schemas.openxmlformats.org/wordprocessingml/2006/main" xmlns:w14="http://schemas.microsoft.com/office/word/2010/wordml" xmlns:w15="http://schemas.microsoft.com/office/word/2012/wordml" xmlns:w16cex="http://schemas.microsoft.com/office/word/2018/wordml/cex" xmlns:w16cid="http://schemas.microsoft.com/office/word/2016/wordml/cid" xmlns:w16="http://schemas.microsoft.com/office/word/2018/wordml" xmlns:w16se="http://schemas.microsoft.com/office/word/2015/wordml/symex" xmlns:wpg="http://schemas.microsoft.com/office/word/2010/wordprocessingGroup" xmlns:wpi="http://schemas.microsoft.com/office/word/2010/wordprocessingInk" xmlns:wne="http://schemas.microsoft.com/office/word/2006/wordml" xmlns:wps="http://schemas.microsoft.com/office/word/2010/wordprocessingShape" mc:Ignorable="w14 w15 w16se w16cid w16 w16cex wp14">
+<w:document xmlns:wpc="http://schemas.microsoft.com/office/word/2010/wordprocessingCanvas" xmlns:cx="http://schemas.microsoft.com/office/drawing/2014/chartex" xmlns:cx1="http://schemas.microsoft.com/office/drawing/2015/9/8/chartex" xmlns:cx2="http://schemas.microsoft.com/office/drawing/2015/10/21/chartex" xmlns:cx3="http://schemas.microsoft.com/office/drawing/2016/5/9/chartex" xmlns:cx4="http://schemas.microsoft.com/office/drawing/2016/5/10/chartex" xmlns:cx5="http://schemas.microsoft.com/office/drawing/2016/5/11/chartex" xmlns:cx6="http://schemas.microsoft.com/office/drawing/2016/5/12/chartex" xmlns:cx7="http://schemas.microsoft.com/office/drawing/2016/5/13/chartex" xmlns:cx8="http://schemas.microsoft.com/office/drawing/2016/5/14/chartex" xmlns:mc="http://schemas.openxmlformats.org/markup-compatibility/2006" xmlns:aink="http://schemas.microsoft.com/office/drawing/2016/ink" xmlns:am3d="http://schemas.microsoft.com/office/drawing/2017/model3d" xmlns:o="urn:schemas-microsoft-com:office:office" xmlns:r="http://schemas.openxmlformats.org/officeDocument/2006/relationships" xmlns:m="http://schemas.openxmlformats.org/officeDocument/2006/math" xmlns:v="urn:schemas-microsoft-com:vml" xmlns:wp14="http://schemas.microsoft.com/office/word/2010/wordprocessingDrawing" xmlns:wp="http://schemas.openxmlformats.org/drawingml/2006/wordprocessingDrawing" xmlns:w10="urn:schemas-microsoft-com:office:word" xmlns:w="http://schemas.openxmlformats.org/wordprocessingml/2006/main" xmlns:w14="http://schemas.microsoft.com/office/word/2010/wordml" xmlns:w15="http://schemas.microsoft.com/office/word/2012/wordml" xmlns:w16cex="http://schemas.microsoft.com/office/word/2018/wordml/cex" xmlns:w16cid="http://schemas.microsoft.com/office/word/2016/wordml/cid" xmlns:w16="http://schemas.microsoft.com/office/word/2018/wordml" xmlns:w16sdtdh="http://schemas.microsoft.com/office/word/2020/wordml/sdtdatahash" xmlns:w16se="http://schemas.microsoft.com/office/word/2015/wordml/symex" xmlns:wpg="http://schemas.microsoft.com/office/word/2010/wordprocessingGroup" xmlns:wpi="http://schemas.microsoft.com/office/word/2010/wordprocessingInk" xmlns:wne="http://schemas.microsoft.com/office/word/2006/wordml" xmlns:wps="http://schemas.microsoft.com/office/word/2010/wordprocessingShape" mc:Ignorable="w14 w15 w16se w16cid w16 w16cex w16sdtdh wp14">
   <w:body>
     <w:p>
       <w:pPr>
@@ -636,13 +636,11 @@
       <w:r>
         <w:t xml:space="preserve">Take 10 m4x15 bolts, slide </w:t>
       </w:r>
-      <w:proofErr w:type="spellStart"/>
-      <w:r>
-        <w:t>o-rings</w:t>
-      </w:r>
-      <w:proofErr w:type="spellEnd"/>
-      <w:r>
-        <w:t xml:space="preserve"> into place.</w:t>
+      <w:r>
+        <w:t>rubber washer</w:t>
+      </w:r>
+      <w:r>
+        <w:t>s into place.</w:t>
       </w:r>
     </w:p>
     <w:p>
@@ -729,7 +727,19 @@
         </w:numPr>
       </w:pPr>
       <w:r>
-        <w:t xml:space="preserve">All M4 bolts can be used with an O-ring to increase water resistance, although care must be taken to prevent O-ring squeeze out. Ideally, 1mm rubber washers can be used instead, as they do not require any sealing fasteners. </w:t>
+        <w:t xml:space="preserve">All M4 bolts can be used with a </w:t>
+      </w:r>
+      <w:r>
+        <w:t>Rubber washer</w:t>
+      </w:r>
+      <w:r>
+        <w:t xml:space="preserve"> to increase water resistance, although care must be taken to prevent </w:t>
+      </w:r>
+      <w:r>
+        <w:t>Rubber washer</w:t>
+      </w:r>
+      <w:r>
+        <w:t xml:space="preserve"> squeeze out. Ideally, 1mm rubber washers can be used instead, as they do not require any sealing fasteners. </w:t>
       </w:r>
     </w:p>
     <w:p>
@@ -808,7 +818,7 @@
 </file>
 
 <file path=word/endnotes.xml><?xml version="1.0" encoding="utf-8"?>
-<w:endnotes xmlns:wpc="http://schemas.microsoft.com/office/word/2010/wordprocessingCanvas" xmlns:cx="http://schemas.microsoft.com/office/drawing/2014/chartex" xmlns:cx1="http://schemas.microsoft.com/office/drawing/2015/9/8/chartex" xmlns:cx2="http://schemas.microsoft.com/office/drawing/2015/10/21/chartex" xmlns:cx3="http://schemas.microsoft.com/office/drawing/2016/5/9/chartex" xmlns:cx4="http://schemas.microsoft.com/office/drawing/2016/5/10/chartex" xmlns:cx5="http://schemas.microsoft.com/office/drawing/2016/5/11/chartex" xmlns:cx6="http://schemas.microsoft.com/office/drawing/2016/5/12/chartex" xmlns:cx7="http://schemas.microsoft.com/office/drawing/2016/5/13/chartex" xmlns:cx8="http://schemas.microsoft.com/office/drawing/2016/5/14/chartex" xmlns:mc="http://schemas.openxmlformats.org/markup-compatibility/2006" xmlns:aink="http://schemas.microsoft.com/office/drawing/2016/ink" xmlns:am3d="http://schemas.microsoft.com/office/drawing/2017/model3d" xmlns:o="urn:schemas-microsoft-com:office:office" xmlns:r="http://schemas.openxmlformats.org/officeDocument/2006/relationships" xmlns:m="http://schemas.openxmlformats.org/officeDocument/2006/math" xmlns:v="urn:schemas-microsoft-com:vml" xmlns:wp14="http://schemas.microsoft.com/office/word/2010/wordprocessingDrawing" xmlns:wp="http://schemas.openxmlformats.org/drawingml/2006/wordprocessingDrawing" xmlns:w10="urn:schemas-microsoft-com:office:word" xmlns:w="http://schemas.openxmlformats.org/wordprocessingml/2006/main" xmlns:w14="http://schemas.microsoft.com/office/word/2010/wordml" xmlns:w15="http://schemas.microsoft.com/office/word/2012/wordml" xmlns:w16cex="http://schemas.microsoft.com/office/word/2018/wordml/cex" xmlns:w16cid="http://schemas.microsoft.com/office/word/2016/wordml/cid" xmlns:w16="http://schemas.microsoft.com/office/word/2018/wordml" xmlns:w16se="http://schemas.microsoft.com/office/word/2015/wordml/symex" xmlns:wpg="http://schemas.microsoft.com/office/word/2010/wordprocessingGroup" xmlns:wpi="http://schemas.microsoft.com/office/word/2010/wordprocessingInk" xmlns:wne="http://schemas.microsoft.com/office/word/2006/wordml" xmlns:wps="http://schemas.microsoft.com/office/word/2010/wordprocessingShape" mc:Ignorable="w14 w15 w16se w16cid w16 w16cex wp14">
+<w:endnotes xmlns:wpc="http://schemas.microsoft.com/office/word/2010/wordprocessingCanvas" xmlns:cx="http://schemas.microsoft.com/office/drawing/2014/chartex" xmlns:cx1="http://schemas.microsoft.com/office/drawing/2015/9/8/chartex" xmlns:cx2="http://schemas.microsoft.com/office/drawing/2015/10/21/chartex" xmlns:cx3="http://schemas.microsoft.com/office/drawing/2016/5/9/chartex" xmlns:cx4="http://schemas.microsoft.com/office/drawing/2016/5/10/chartex" xmlns:cx5="http://schemas.microsoft.com/office/drawing/2016/5/11/chartex" xmlns:cx6="http://schemas.microsoft.com/office/drawing/2016/5/12/chartex" xmlns:cx7="http://schemas.microsoft.com/office/drawing/2016/5/13/chartex" xmlns:cx8="http://schemas.microsoft.com/office/drawing/2016/5/14/chartex" xmlns:mc="http://schemas.openxmlformats.org/markup-compatibility/2006" xmlns:aink="http://schemas.microsoft.com/office/drawing/2016/ink" xmlns:am3d="http://schemas.microsoft.com/office/drawing/2017/model3d" xmlns:o="urn:schemas-microsoft-com:office:office" xmlns:r="http://schemas.openxmlformats.org/officeDocument/2006/relationships" xmlns:m="http://schemas.openxmlformats.org/officeDocument/2006/math" xmlns:v="urn:schemas-microsoft-com:vml" xmlns:wp14="http://schemas.microsoft.com/office/word/2010/wordprocessingDrawing" xmlns:wp="http://schemas.openxmlformats.org/drawingml/2006/wordprocessingDrawing" xmlns:w10="urn:schemas-microsoft-com:office:word" xmlns:w="http://schemas.openxmlformats.org/wordprocessingml/2006/main" xmlns:w14="http://schemas.microsoft.com/office/word/2010/wordml" xmlns:w15="http://schemas.microsoft.com/office/word/2012/wordml" xmlns:w16cex="http://schemas.microsoft.com/office/word/2018/wordml/cex" xmlns:w16cid="http://schemas.microsoft.com/office/word/2016/wordml/cid" xmlns:w16="http://schemas.microsoft.com/office/word/2018/wordml" xmlns:w16sdtdh="http://schemas.microsoft.com/office/word/2020/wordml/sdtdatahash" xmlns:w16se="http://schemas.microsoft.com/office/word/2015/wordml/symex" xmlns:wpg="http://schemas.microsoft.com/office/word/2010/wordprocessingGroup" xmlns:wpi="http://schemas.microsoft.com/office/word/2010/wordprocessingInk" xmlns:wne="http://schemas.microsoft.com/office/word/2006/wordml" xmlns:wps="http://schemas.microsoft.com/office/word/2010/wordprocessingShape" mc:Ignorable="w14 w15 w16se w16cid w16 w16cex w16sdtdh wp14">
   <w:endnote w:type="separator" w:id="-1">
     <w:p>
       <w:pPr>
@@ -833,7 +843,7 @@
 </file>
 
 <file path=word/footnotes.xml><?xml version="1.0" encoding="utf-8"?>
-<w:footnotes xmlns:wpc="http://schemas.microsoft.com/office/word/2010/wordprocessingCanvas" xmlns:cx="http://schemas.microsoft.com/office/drawing/2014/chartex" xmlns:cx1="http://schemas.microsoft.com/office/drawing/2015/9/8/chartex" xmlns:cx2="http://schemas.microsoft.com/office/drawing/2015/10/21/chartex" xmlns:cx3="http://schemas.microsoft.com/office/drawing/2016/5/9/chartex" xmlns:cx4="http://schemas.microsoft.com/office/drawing/2016/5/10/chartex" xmlns:cx5="http://schemas.microsoft.com/office/drawing/2016/5/11/chartex" xmlns:cx6="http://schemas.microsoft.com/office/drawing/2016/5/12/chartex" xmlns:cx7="http://schemas.microsoft.com/office/drawing/2016/5/13/chartex" xmlns:cx8="http://schemas.microsoft.com/office/drawing/2016/5/14/chartex" xmlns:mc="http://schemas.openxmlformats.org/markup-compatibility/2006" xmlns:aink="http://schemas.microsoft.com/office/drawing/2016/ink" xmlns:am3d="http://schemas.microsoft.com/office/drawing/2017/model3d" xmlns:o="urn:schemas-microsoft-com:office:office" xmlns:r="http://schemas.openxmlformats.org/officeDocument/2006/relationships" xmlns:m="http://schemas.openxmlformats.org/officeDocument/2006/math" xmlns:v="urn:schemas-microsoft-com:vml" xmlns:wp14="http://schemas.microsoft.com/office/word/2010/wordprocessingDrawing" xmlns:wp="http://schemas.openxmlformats.org/drawingml/2006/wordprocessingDrawing" xmlns:w10="urn:schemas-microsoft-com:office:word" xmlns:w="http://schemas.openxmlformats.org/wordprocessingml/2006/main" xmlns:w14="http://schemas.microsoft.com/office/word/2010/wordml" xmlns:w15="http://schemas.microsoft.com/office/word/2012/wordml" xmlns:w16cex="http://schemas.microsoft.com/office/word/2018/wordml/cex" xmlns:w16cid="http://schemas.microsoft.com/office/word/2016/wordml/cid" xmlns:w16="http://schemas.microsoft.com/office/word/2018/wordml" xmlns:w16se="http://schemas.microsoft.com/office/word/2015/wordml/symex" xmlns:wpg="http://schemas.microsoft.com/office/word/2010/wordprocessingGroup" xmlns:wpi="http://schemas.microsoft.com/office/word/2010/wordprocessingInk" xmlns:wne="http://schemas.microsoft.com/office/word/2006/wordml" xmlns:wps="http://schemas.microsoft.com/office/word/2010/wordprocessingShape" mc:Ignorable="w14 w15 w16se w16cid w16 w16cex wp14">
+<w:footnotes xmlns:wpc="http://schemas.microsoft.com/office/word/2010/wordprocessingCanvas" xmlns:cx="http://schemas.microsoft.com/office/drawing/2014/chartex" xmlns:cx1="http://schemas.microsoft.com/office/drawing/2015/9/8/chartex" xmlns:cx2="http://schemas.microsoft.com/office/drawing/2015/10/21/chartex" xmlns:cx3="http://schemas.microsoft.com/office/drawing/2016/5/9/chartex" xmlns:cx4="http://schemas.microsoft.com/office/drawing/2016/5/10/chartex" xmlns:cx5="http://schemas.microsoft.com/office/drawing/2016/5/11/chartex" xmlns:cx6="http://schemas.microsoft.com/office/drawing/2016/5/12/chartex" xmlns:cx7="http://schemas.microsoft.com/office/drawing/2016/5/13/chartex" xmlns:cx8="http://schemas.microsoft.com/office/drawing/2016/5/14/chartex" xmlns:mc="http://schemas.openxmlformats.org/markup-compatibility/2006" xmlns:aink="http://schemas.microsoft.com/office/drawing/2016/ink" xmlns:am3d="http://schemas.microsoft.com/office/drawing/2017/model3d" xmlns:o="urn:schemas-microsoft-com:office:office" xmlns:r="http://schemas.openxmlformats.org/officeDocument/2006/relationships" xmlns:m="http://schemas.openxmlformats.org/officeDocument/2006/math" xmlns:v="urn:schemas-microsoft-com:vml" xmlns:wp14="http://schemas.microsoft.com/office/word/2010/wordprocessingDrawing" xmlns:wp="http://schemas.openxmlformats.org/drawingml/2006/wordprocessingDrawing" xmlns:w10="urn:schemas-microsoft-com:office:word" xmlns:w="http://schemas.openxmlformats.org/wordprocessingml/2006/main" xmlns:w14="http://schemas.microsoft.com/office/word/2010/wordml" xmlns:w15="http://schemas.microsoft.com/office/word/2012/wordml" xmlns:w16cex="http://schemas.microsoft.com/office/word/2018/wordml/cex" xmlns:w16cid="http://schemas.microsoft.com/office/word/2016/wordml/cid" xmlns:w16="http://schemas.microsoft.com/office/word/2018/wordml" xmlns:w16sdtdh="http://schemas.microsoft.com/office/word/2020/wordml/sdtdatahash" xmlns:w16se="http://schemas.microsoft.com/office/word/2015/wordml/symex" xmlns:wpg="http://schemas.microsoft.com/office/word/2010/wordprocessingGroup" xmlns:wpi="http://schemas.microsoft.com/office/word/2010/wordprocessingInk" xmlns:wne="http://schemas.microsoft.com/office/word/2006/wordml" xmlns:wps="http://schemas.microsoft.com/office/word/2010/wordprocessingShape" mc:Ignorable="w14 w15 w16se w16cid w16 w16cex w16sdtdh wp14">
   <w:footnote w:type="separator" w:id="-1">
     <w:p>
       <w:pPr>
@@ -858,7 +868,7 @@
 </file>
 
 <file path=word/header1.xml><?xml version="1.0" encoding="utf-8"?>
-<w:hdr xmlns:wpc="http://schemas.microsoft.com/office/word/2010/wordprocessingCanvas" xmlns:cx="http://schemas.microsoft.com/office/drawing/2014/chartex" xmlns:cx1="http://schemas.microsoft.com/office/drawing/2015/9/8/chartex" xmlns:cx2="http://schemas.microsoft.com/office/drawing/2015/10/21/chartex" xmlns:cx3="http://schemas.microsoft.com/office/drawing/2016/5/9/chartex" xmlns:cx4="http://schemas.microsoft.com/office/drawing/2016/5/10/chartex" xmlns:cx5="http://schemas.microsoft.com/office/drawing/2016/5/11/chartex" xmlns:cx6="http://schemas.microsoft.com/office/drawing/2016/5/12/chartex" xmlns:cx7="http://schemas.microsoft.com/office/drawing/2016/5/13/chartex" xmlns:cx8="http://schemas.microsoft.com/office/drawing/2016/5/14/chartex" xmlns:mc="http://schemas.openxmlformats.org/markup-compatibility/2006" xmlns:aink="http://schemas.microsoft.com/office/drawing/2016/ink" xmlns:am3d="http://schemas.microsoft.com/office/drawing/2017/model3d" xmlns:o="urn:schemas-microsoft-com:office:office" xmlns:r="http://schemas.openxmlformats.org/officeDocument/2006/relationships" xmlns:m="http://schemas.openxmlformats.org/officeDocument/2006/math" xmlns:v="urn:schemas-microsoft-com:vml" xmlns:wp14="http://schemas.microsoft.com/office/word/2010/wordprocessingDrawing" xmlns:wp="http://schemas.openxmlformats.org/drawingml/2006/wordprocessingDrawing" xmlns:w10="urn:schemas-microsoft-com:office:word" xmlns:w="http://schemas.openxmlformats.org/wordprocessingml/2006/main" xmlns:w14="http://schemas.microsoft.com/office/word/2010/wordml" xmlns:w15="http://schemas.microsoft.com/office/word/2012/wordml" xmlns:w16cex="http://schemas.microsoft.com/office/word/2018/wordml/cex" xmlns:w16cid="http://schemas.microsoft.com/office/word/2016/wordml/cid" xmlns:w16="http://schemas.microsoft.com/office/word/2018/wordml" xmlns:w16se="http://schemas.microsoft.com/office/word/2015/wordml/symex" xmlns:wpg="http://schemas.microsoft.com/office/word/2010/wordprocessingGroup" xmlns:wpi="http://schemas.microsoft.com/office/word/2010/wordprocessingInk" xmlns:wne="http://schemas.microsoft.com/office/word/2006/wordml" xmlns:wps="http://schemas.microsoft.com/office/word/2010/wordprocessingShape" mc:Ignorable="w14 w15 w16se w16cid w16 w16cex wp14">
+<w:hdr xmlns:wpc="http://schemas.microsoft.com/office/word/2010/wordprocessingCanvas" xmlns:cx="http://schemas.microsoft.com/office/drawing/2014/chartex" xmlns:cx1="http://schemas.microsoft.com/office/drawing/2015/9/8/chartex" xmlns:cx2="http://schemas.microsoft.com/office/drawing/2015/10/21/chartex" xmlns:cx3="http://schemas.microsoft.com/office/drawing/2016/5/9/chartex" xmlns:cx4="http://schemas.microsoft.com/office/drawing/2016/5/10/chartex" xmlns:cx5="http://schemas.microsoft.com/office/drawing/2016/5/11/chartex" xmlns:cx6="http://schemas.microsoft.com/office/drawing/2016/5/12/chartex" xmlns:cx7="http://schemas.microsoft.com/office/drawing/2016/5/13/chartex" xmlns:cx8="http://schemas.microsoft.com/office/drawing/2016/5/14/chartex" xmlns:mc="http://schemas.openxmlformats.org/markup-compatibility/2006" xmlns:aink="http://schemas.microsoft.com/office/drawing/2016/ink" xmlns:am3d="http://schemas.microsoft.com/office/drawing/2017/model3d" xmlns:o="urn:schemas-microsoft-com:office:office" xmlns:r="http://schemas.openxmlformats.org/officeDocument/2006/relationships" xmlns:m="http://schemas.openxmlformats.org/officeDocument/2006/math" xmlns:v="urn:schemas-microsoft-com:vml" xmlns:wp14="http://schemas.microsoft.com/office/word/2010/wordprocessingDrawing" xmlns:wp="http://schemas.openxmlformats.org/drawingml/2006/wordprocessingDrawing" xmlns:w10="urn:schemas-microsoft-com:office:word" xmlns:w="http://schemas.openxmlformats.org/wordprocessingml/2006/main" xmlns:w14="http://schemas.microsoft.com/office/word/2010/wordml" xmlns:w15="http://schemas.microsoft.com/office/word/2012/wordml" xmlns:w16cex="http://schemas.microsoft.com/office/word/2018/wordml/cex" xmlns:w16cid="http://schemas.microsoft.com/office/word/2016/wordml/cid" xmlns:w16="http://schemas.microsoft.com/office/word/2018/wordml" xmlns:w16sdtdh="http://schemas.microsoft.com/office/word/2020/wordml/sdtdatahash" xmlns:w16se="http://schemas.microsoft.com/office/word/2015/wordml/symex" xmlns:wpg="http://schemas.microsoft.com/office/word/2010/wordprocessingGroup" xmlns:wpi="http://schemas.microsoft.com/office/word/2010/wordprocessingInk" xmlns:wne="http://schemas.microsoft.com/office/word/2006/wordml" xmlns:wps="http://schemas.microsoft.com/office/word/2010/wordprocessingShape" mc:Ignorable="w14 w15 w16se w16cid w16 w16cex w16sdtdh wp14">
   <w:p>
     <w:pPr>
       <w:pStyle w:val="NormalWeb"/>
@@ -919,41 +929,14 @@
         <w:color w:val="000000"/>
       </w:rPr>
       <w:tab/>
-    </w:r>
-    <w:r>
-      <w:rPr>
-        <w:rFonts w:ascii="Calibri" w:hAnsi="Calibri" w:cs="Calibri"/>
-        <w:color w:val="000000"/>
-      </w:rPr>
-      <w:t>     </w:t>
-    </w:r>
-    <w:r>
-      <w:rPr>
-        <w:rFonts w:ascii="Calibri" w:hAnsi="Calibri" w:cs="Calibri"/>
-        <w:color w:val="000000"/>
-      </w:rPr>
-      <w:t xml:space="preserve">       </w:t>
-    </w:r>
-    <w:r>
-      <w:rPr>
-        <w:rFonts w:ascii="Calibri" w:hAnsi="Calibri" w:cs="Calibri"/>
-        <w:color w:val="000000"/>
-      </w:rPr>
-      <w:t xml:space="preserve"> 24-3-202</w:t>
-    </w:r>
-    <w:r>
-      <w:rPr>
-        <w:rFonts w:ascii="Calibri" w:hAnsi="Calibri" w:cs="Calibri"/>
-        <w:color w:val="000000"/>
-      </w:rPr>
-      <w:t>1</w:t>
+      <w:t>             24-3-2021</w:t>
     </w:r>
   </w:p>
 </w:hdr>
 </file>
 
 <file path=word/numbering.xml><?xml version="1.0" encoding="utf-8"?>
-<w:numbering xmlns:wpc="http://schemas.microsoft.com/office/word/2010/wordprocessingCanvas" xmlns:cx="http://schemas.microsoft.com/office/drawing/2014/chartex" xmlns:cx1="http://schemas.microsoft.com/office/drawing/2015/9/8/chartex" xmlns:cx2="http://schemas.microsoft.com/office/drawing/2015/10/21/chartex" xmlns:cx3="http://schemas.microsoft.com/office/drawing/2016/5/9/chartex" xmlns:cx4="http://schemas.microsoft.com/office/drawing/2016/5/10/chartex" xmlns:cx5="http://schemas.microsoft.com/office/drawing/2016/5/11/chartex" xmlns:cx6="http://schemas.microsoft.com/office/drawing/2016/5/12/chartex" xmlns:cx7="http://schemas.microsoft.com/office/drawing/2016/5/13/chartex" xmlns:cx8="http://schemas.microsoft.com/office/drawing/2016/5/14/chartex" xmlns:mc="http://schemas.openxmlformats.org/markup-compatibility/2006" xmlns:aink="http://schemas.microsoft.com/office/drawing/2016/ink" xmlns:am3d="http://schemas.microsoft.com/office/drawing/2017/model3d" xmlns:o="urn:schemas-microsoft-com:office:office" xmlns:r="http://schemas.openxmlformats.org/officeDocument/2006/relationships" xmlns:m="http://schemas.openxmlformats.org/officeDocument/2006/math" xmlns:v="urn:schemas-microsoft-com:vml" xmlns:wp14="http://schemas.microsoft.com/office/word/2010/wordprocessingDrawing" xmlns:wp="http://schemas.openxmlformats.org/drawingml/2006/wordprocessingDrawing" xmlns:w10="urn:schemas-microsoft-com:office:word" xmlns:w="http://schemas.openxmlformats.org/wordprocessingml/2006/main" xmlns:w14="http://schemas.microsoft.com/office/word/2010/wordml" xmlns:w15="http://schemas.microsoft.com/office/word/2012/wordml" xmlns:w16cex="http://schemas.microsoft.com/office/word/2018/wordml/cex" xmlns:w16cid="http://schemas.microsoft.com/office/word/2016/wordml/cid" xmlns:w16="http://schemas.microsoft.com/office/word/2018/wordml" xmlns:w16se="http://schemas.microsoft.com/office/word/2015/wordml/symex" xmlns:wpg="http://schemas.microsoft.com/office/word/2010/wordprocessingGroup" xmlns:wpi="http://schemas.microsoft.com/office/word/2010/wordprocessingInk" xmlns:wne="http://schemas.microsoft.com/office/word/2006/wordml" xmlns:wps="http://schemas.microsoft.com/office/word/2010/wordprocessingShape" mc:Ignorable="w14 w15 w16se w16cid w16 w16cex wp14">
+<w:numbering xmlns:wpc="http://schemas.microsoft.com/office/word/2010/wordprocessingCanvas" xmlns:cx="http://schemas.microsoft.com/office/drawing/2014/chartex" xmlns:cx1="http://schemas.microsoft.com/office/drawing/2015/9/8/chartex" xmlns:cx2="http://schemas.microsoft.com/office/drawing/2015/10/21/chartex" xmlns:cx3="http://schemas.microsoft.com/office/drawing/2016/5/9/chartex" xmlns:cx4="http://schemas.microsoft.com/office/drawing/2016/5/10/chartex" xmlns:cx5="http://schemas.microsoft.com/office/drawing/2016/5/11/chartex" xmlns:cx6="http://schemas.microsoft.com/office/drawing/2016/5/12/chartex" xmlns:cx7="http://schemas.microsoft.com/office/drawing/2016/5/13/chartex" xmlns:cx8="http://schemas.microsoft.com/office/drawing/2016/5/14/chartex" xmlns:mc="http://schemas.openxmlformats.org/markup-compatibility/2006" xmlns:aink="http://schemas.microsoft.com/office/drawing/2016/ink" xmlns:am3d="http://schemas.microsoft.com/office/drawing/2017/model3d" xmlns:o="urn:schemas-microsoft-com:office:office" xmlns:r="http://schemas.openxmlformats.org/officeDocument/2006/relationships" xmlns:m="http://schemas.openxmlformats.org/officeDocument/2006/math" xmlns:v="urn:schemas-microsoft-com:vml" xmlns:wp14="http://schemas.microsoft.com/office/word/2010/wordprocessingDrawing" xmlns:wp="http://schemas.openxmlformats.org/drawingml/2006/wordprocessingDrawing" xmlns:w10="urn:schemas-microsoft-com:office:word" xmlns:w="http://schemas.openxmlformats.org/wordprocessingml/2006/main" xmlns:w14="http://schemas.microsoft.com/office/word/2010/wordml" xmlns:w15="http://schemas.microsoft.com/office/word/2012/wordml" xmlns:w16cex="http://schemas.microsoft.com/office/word/2018/wordml/cex" xmlns:w16cid="http://schemas.microsoft.com/office/word/2016/wordml/cid" xmlns:w16="http://schemas.microsoft.com/office/word/2018/wordml" xmlns:w16sdtdh="http://schemas.microsoft.com/office/word/2020/wordml/sdtdatahash" xmlns:w16se="http://schemas.microsoft.com/office/word/2015/wordml/symex" xmlns:wpg="http://schemas.microsoft.com/office/word/2010/wordprocessingGroup" xmlns:wpi="http://schemas.microsoft.com/office/word/2010/wordprocessingInk" xmlns:wne="http://schemas.microsoft.com/office/word/2006/wordml" xmlns:wps="http://schemas.microsoft.com/office/word/2010/wordprocessingShape" mc:Ignorable="w14 w15 w16se w16cid w16 w16cex w16sdtdh wp14">
   <w:abstractNum w:abstractNumId="0" w15:restartNumberingAfterBreak="0">
     <w:nsid w:val="0534522D"/>
     <w:multiLevelType w:val="hybridMultilevel"/>
@@ -1403,7 +1386,7 @@
 </file>
 
 <file path=word/styles.xml><?xml version="1.0" encoding="utf-8"?>
-<w:styles xmlns:mc="http://schemas.openxmlformats.org/markup-compatibility/2006" xmlns:r="http://schemas.openxmlformats.org/officeDocument/2006/relationships" xmlns:w="http://schemas.openxmlformats.org/wordprocessingml/2006/main" xmlns:w14="http://schemas.microsoft.com/office/word/2010/wordml" xmlns:w15="http://schemas.microsoft.com/office/word/2012/wordml" xmlns:w16cex="http://schemas.microsoft.com/office/word/2018/wordml/cex" xmlns:w16cid="http://schemas.microsoft.com/office/word/2016/wordml/cid" xmlns:w16="http://schemas.microsoft.com/office/word/2018/wordml" xmlns:w16se="http://schemas.microsoft.com/office/word/2015/wordml/symex" mc:Ignorable="w14 w15 w16se w16cid w16 w16cex">
+<w:styles xmlns:mc="http://schemas.openxmlformats.org/markup-compatibility/2006" xmlns:r="http://schemas.openxmlformats.org/officeDocument/2006/relationships" xmlns:w="http://schemas.openxmlformats.org/wordprocessingml/2006/main" xmlns:w14="http://schemas.microsoft.com/office/word/2010/wordml" xmlns:w15="http://schemas.microsoft.com/office/word/2012/wordml" xmlns:w16cex="http://schemas.microsoft.com/office/word/2018/wordml/cex" xmlns:w16cid="http://schemas.microsoft.com/office/word/2016/wordml/cid" xmlns:w16="http://schemas.microsoft.com/office/word/2018/wordml" xmlns:w16sdtdh="http://schemas.microsoft.com/office/word/2020/wordml/sdtdatahash" xmlns:w16se="http://schemas.microsoft.com/office/word/2015/wordml/symex" mc:Ignorable="w14 w15 w16se w16cid w16 w16cex w16sdtdh">
   <w:docDefaults>
     <w:rPrDefault>
       <w:rPr>

</xml_diff>